<commit_message>
vault backup: 2025-07-30 23:53:01
</commit_message>
<xml_diff>
--- a/Applications/Civil Service Behaviours for Interview.docx
+++ b/Applications/Civil Service Behaviours for Interview.docx
@@ -312,15 +312,7 @@
           <w:p/>
           <w:p>
             <w:r>
-              <w:t xml:space="preserve">Result: My policy research document </w:t>
-            </w:r>
-            <w:proofErr w:type="gramStart"/>
-            <w:r>
-              <w:t>took into account</w:t>
-            </w:r>
-            <w:proofErr w:type="gramEnd"/>
-            <w:r>
-              <w:t xml:space="preserve"> recent trends and was not over focused on one specific area, taking broad account of each moving part of new policy implementation. It fit in with the team’s Trend Deck and I didn’t have to do much updating when submitting it.</w:t>
+              <w:t>Result: My policy research document took into account recent trends and was not over focused on one specific area, taking broad account of each moving part of new policy implementation. It fit in with the team’s Trend Deck and I didn’t have to do much updating when submitting it.</w:t>
             </w:r>
           </w:p>
         </w:tc>
@@ -544,15 +536,7 @@
               <w:spacing w:after="160" w:line="259" w:lineRule="auto"/>
             </w:pPr>
             <w:r>
-              <w:t xml:space="preserve">ensure communication has a clear purpose and </w:t>
-            </w:r>
-            <w:proofErr w:type="gramStart"/>
-            <w:r>
-              <w:t>takes into account</w:t>
-            </w:r>
-            <w:proofErr w:type="gramEnd"/>
-            <w:r>
-              <w:t xml:space="preserve"> people’s individual needs</w:t>
+              <w:t>ensure communication has a clear purpose and takes into account people’s individual needs</w:t>
             </w:r>
           </w:p>
           <w:p>
@@ -958,33 +942,7 @@
                 <w14:ligatures w14:val="none"/>
               </w:rPr>
               <w:lastRenderedPageBreak/>
-              <w:t xml:space="preserve">ensure communication has a clear purpose and </w:t>
-            </w:r>
-            <w:proofErr w:type="gramStart"/>
-            <w:r>
-              <w:rPr>
-                <w:rFonts w:ascii="Arial" w:eastAsia="Times New Roman" w:hAnsi="Arial" w:cs="Arial"/>
-                <w:color w:val="0B0C0C"/>
-                <w:kern w:val="0"/>
-                <w:sz w:val="20"/>
-                <w:szCs w:val="20"/>
-                <w:lang w:eastAsia="en-GB"/>
-                <w14:ligatures w14:val="none"/>
-              </w:rPr>
-              <w:t>takes into account</w:t>
-            </w:r>
-            <w:proofErr w:type="gramEnd"/>
-            <w:r>
-              <w:rPr>
-                <w:rFonts w:ascii="Arial" w:eastAsia="Times New Roman" w:hAnsi="Arial" w:cs="Arial"/>
-                <w:color w:val="0B0C0C"/>
-                <w:kern w:val="0"/>
-                <w:sz w:val="20"/>
-                <w:szCs w:val="20"/>
-                <w:lang w:eastAsia="en-GB"/>
-                <w14:ligatures w14:val="none"/>
-              </w:rPr>
-              <w:t xml:space="preserve"> people’s individual needs</w:t>
+              <w:t>ensure communication has a clear purpose and takes into account people’s individual needs</w:t>
             </w:r>
             <w:r>
               <w:rPr>
@@ -1044,38 +1002,6 @@
               </w:rPr>
               <w:t>share information as appropriate and check understanding</w:t>
             </w:r>
-          </w:p>
-          <w:p>
-            <w:pPr>
-              <w:numPr>
-                <w:ilvl w:val="0"/>
-                <w:numId w:val="7"/>
-              </w:numPr>
-              <w:shd w:val="clear" w:color="auto" w:fill="FFFFFF"/>
-              <w:spacing w:after="150"/>
-              <w:ind w:left="1020"/>
-              <w:rPr>
-                <w:rFonts w:ascii="Arial" w:eastAsia="Times New Roman" w:hAnsi="Arial" w:cs="Arial"/>
-                <w:color w:val="0B0C0C"/>
-                <w:kern w:val="0"/>
-                <w:sz w:val="20"/>
-                <w:szCs w:val="20"/>
-                <w:lang w:eastAsia="en-GB"/>
-                <w14:ligatures w14:val="none"/>
-              </w:rPr>
-            </w:pPr>
-            <w:r>
-              <w:rPr>
-                <w:rFonts w:ascii="Arial" w:eastAsia="Times New Roman" w:hAnsi="Arial" w:cs="Arial"/>
-                <w:color w:val="0B0C0C"/>
-                <w:kern w:val="0"/>
-                <w:sz w:val="20"/>
-                <w:szCs w:val="20"/>
-                <w:lang w:eastAsia="en-GB"/>
-                <w14:ligatures w14:val="none"/>
-              </w:rPr>
-              <w:t>show positivity and enthusiasm towards work, encouraging others to do the same</w:t>
-            </w:r>
             <w:r>
               <w:rPr>
                 <w:rFonts w:ascii="Arial" w:eastAsia="Times New Roman" w:hAnsi="Arial" w:cs="Arial"/>
@@ -1116,8 +1042,8 @@
                 <w:rFonts w:ascii="Arial" w:eastAsia="Times New Roman" w:hAnsi="Arial" w:cs="Arial"/>
                 <w:color w:val="0B0C0C"/>
                 <w:kern w:val="0"/>
-                <w:sz w:val="24"/>
-                <w:szCs w:val="24"/>
+                <w:sz w:val="20"/>
+                <w:szCs w:val="20"/>
                 <w:lang w:eastAsia="en-GB"/>
                 <w14:ligatures w14:val="none"/>
               </w:rPr>
@@ -1132,7 +1058,7 @@
                 <w:lang w:eastAsia="en-GB"/>
                 <w14:ligatures w14:val="none"/>
               </w:rPr>
-              <w:t>ensure that important messages are communicated with colleagues and stakeholders respectfully, taking into consideration the diversity of interests</w:t>
+              <w:t>show positivity and enthusiasm towards work, encouraging others to do the same</w:t>
             </w:r>
             <w:r>
               <w:rPr>
@@ -1158,6 +1084,64 @@
                 <w:lang w:eastAsia="en-GB"/>
                 <w14:ligatures w14:val="none"/>
               </w:rPr>
+              <w:t>(King’s Speech Meetings)</w:t>
+            </w:r>
+          </w:p>
+          <w:p>
+            <w:pPr>
+              <w:numPr>
+                <w:ilvl w:val="0"/>
+                <w:numId w:val="7"/>
+              </w:numPr>
+              <w:shd w:val="clear" w:color="auto" w:fill="FFFFFF"/>
+              <w:spacing w:after="150"/>
+              <w:ind w:left="1020"/>
+              <w:rPr>
+                <w:rFonts w:ascii="Arial" w:eastAsia="Times New Roman" w:hAnsi="Arial" w:cs="Arial"/>
+                <w:color w:val="0B0C0C"/>
+                <w:kern w:val="0"/>
+                <w:sz w:val="24"/>
+                <w:szCs w:val="24"/>
+                <w:lang w:eastAsia="en-GB"/>
+                <w14:ligatures w14:val="none"/>
+              </w:rPr>
+            </w:pPr>
+            <w:r>
+              <w:rPr>
+                <w:rFonts w:ascii="Arial" w:eastAsia="Times New Roman" w:hAnsi="Arial" w:cs="Arial"/>
+                <w:color w:val="0B0C0C"/>
+                <w:kern w:val="0"/>
+                <w:sz w:val="20"/>
+                <w:szCs w:val="20"/>
+                <w:lang w:eastAsia="en-GB"/>
+                <w14:ligatures w14:val="none"/>
+              </w:rPr>
+              <w:t>ensure that important messages are communicated with colleagues and stakeholders respectfully, taking into consideration the diversity of interests</w:t>
+            </w:r>
+            <w:r>
+              <w:rPr>
+                <w:rFonts w:ascii="Arial" w:eastAsia="Times New Roman" w:hAnsi="Arial" w:cs="Arial"/>
+                <w:color w:val="0B0C0C"/>
+                <w:kern w:val="0"/>
+                <w:sz w:val="20"/>
+                <w:szCs w:val="20"/>
+                <w:lang w:eastAsia="en-GB"/>
+                <w14:ligatures w14:val="none"/>
+              </w:rPr>
+              <w:t xml:space="preserve"> </w:t>
+            </w:r>
+            <w:r>
+              <w:rPr>
+                <w:rFonts w:ascii="Arial" w:eastAsia="Times New Roman" w:hAnsi="Arial" w:cs="Arial"/>
+                <w:b/>
+                <w:bCs/>
+                <w:color w:val="0B0C0C"/>
+                <w:kern w:val="0"/>
+                <w:sz w:val="20"/>
+                <w:szCs w:val="20"/>
+                <w:lang w:eastAsia="en-GB"/>
+                <w14:ligatures w14:val="none"/>
+              </w:rPr>
               <w:t>(Workshops and tailoring presentations to different stakeholders, using analogies related to colleague’s areas of expertise)</w:t>
             </w:r>
           </w:p>
@@ -1176,13 +1160,6 @@
                 <w:rFonts w:asciiTheme="minorHAnsi" w:hAnsiTheme="minorHAnsi" w:cstheme="minorBidi"/>
               </w:rPr>
             </w:pPr>
-            <w:r>
-              <w:rPr>
-                <w:rFonts w:asciiTheme="minorHAnsi" w:hAnsiTheme="minorHAnsi" w:cstheme="minorBidi"/>
-              </w:rPr>
-              <w:lastRenderedPageBreak/>
-              <w:t xml:space="preserve">The answer spent </w:t>
-            </w:r>
           </w:p>
           <w:p>
             <w:pPr>
@@ -1197,16 +1174,8 @@
             <w:r>
               <w:rPr>
                 <w:rFonts w:asciiTheme="minorHAnsi" w:hAnsiTheme="minorHAnsi" w:cstheme="minorBidi"/>
-                <w:b/>
-                <w:bCs/>
-              </w:rPr>
-              <w:t>too much time on setting out the situation of the behaviour</w:t>
-            </w:r>
-            <w:r>
-              <w:rPr>
-                <w:rFonts w:asciiTheme="minorHAnsi" w:hAnsiTheme="minorHAnsi" w:cstheme="minorBidi"/>
-              </w:rPr>
-              <w:t xml:space="preserve">, </w:t>
+              </w:rPr>
+              <w:t xml:space="preserve">The answer spent </w:t>
             </w:r>
           </w:p>
           <w:p>
@@ -1222,8 +1191,16 @@
             <w:r>
               <w:rPr>
                 <w:rFonts w:asciiTheme="minorHAnsi" w:hAnsiTheme="minorHAnsi" w:cstheme="minorBidi"/>
-              </w:rPr>
-              <w:t xml:space="preserve">rather than </w:t>
+                <w:b/>
+                <w:bCs/>
+              </w:rPr>
+              <w:t>too much time on setting out the situation of the behaviour</w:t>
+            </w:r>
+            <w:r>
+              <w:rPr>
+                <w:rFonts w:asciiTheme="minorHAnsi" w:hAnsiTheme="minorHAnsi" w:cstheme="minorBidi"/>
+              </w:rPr>
+              <w:t xml:space="preserve">, </w:t>
             </w:r>
           </w:p>
           <w:p>
@@ -1239,16 +1216,8 @@
             <w:r>
               <w:rPr>
                 <w:rFonts w:asciiTheme="minorHAnsi" w:hAnsiTheme="minorHAnsi" w:cstheme="minorBidi"/>
-                <w:b/>
-                <w:bCs/>
-              </w:rPr>
-              <w:t>focusing on the key actions that Diogo took and the reasons for why</w:t>
-            </w:r>
-            <w:r>
-              <w:rPr>
-                <w:rFonts w:asciiTheme="minorHAnsi" w:hAnsiTheme="minorHAnsi" w:cstheme="minorBidi"/>
-              </w:rPr>
-              <w:t>.</w:t>
+              </w:rPr>
+              <w:t xml:space="preserve">rather than </w:t>
             </w:r>
           </w:p>
           <w:p>
@@ -1264,8 +1233,16 @@
             <w:r>
               <w:rPr>
                 <w:rFonts w:asciiTheme="minorHAnsi" w:hAnsiTheme="minorHAnsi" w:cstheme="minorBidi"/>
-              </w:rPr>
-              <w:t xml:space="preserve">It was difficult to discern </w:t>
+                <w:b/>
+                <w:bCs/>
+              </w:rPr>
+              <w:t>focusing on the key actions that Diogo took and the reasons for why</w:t>
+            </w:r>
+            <w:r>
+              <w:rPr>
+                <w:rFonts w:asciiTheme="minorHAnsi" w:hAnsiTheme="minorHAnsi" w:cstheme="minorBidi"/>
+              </w:rPr>
+              <w:t>.</w:t>
             </w:r>
           </w:p>
           <w:p>
@@ -1281,10 +1258,27 @@
             <w:r>
               <w:rPr>
                 <w:rFonts w:asciiTheme="minorHAnsi" w:hAnsiTheme="minorHAnsi" w:cstheme="minorBidi"/>
+              </w:rPr>
+              <w:lastRenderedPageBreak/>
+              <w:t xml:space="preserve">It was difficult to discern </w:t>
+            </w:r>
+          </w:p>
+          <w:p>
+            <w:pPr>
+              <w:pStyle w:val="NormalWeb"/>
+              <w:shd w:val="clear" w:color="auto" w:fill="FFFFFF"/>
+              <w:spacing w:before="63" w:beforeAutospacing="0" w:after="252" w:afterAutospacing="0"/>
+              <w:textAlignment w:val="baseline"/>
+              <w:rPr>
+                <w:rFonts w:asciiTheme="minorHAnsi" w:hAnsiTheme="minorHAnsi" w:cstheme="minorBidi"/>
+              </w:rPr>
+            </w:pPr>
+            <w:r>
+              <w:rPr>
+                <w:rFonts w:asciiTheme="minorHAnsi" w:hAnsiTheme="minorHAnsi" w:cstheme="minorBidi"/>
                 <w:b/>
                 <w:bCs/>
               </w:rPr>
-              <w:lastRenderedPageBreak/>
               <w:t>why the particular communication method was chosen</w:t>
             </w:r>
             <w:r>
@@ -1999,6 +1993,7 @@
         <w:pStyle w:val="Heading2"/>
       </w:pPr>
       <w:r>
+        <w:lastRenderedPageBreak/>
         <w:t>Extra Questions:</w:t>
       </w:r>
     </w:p>
@@ -2010,14 +2005,43 @@
         <w:t>Why have you applied?</w:t>
       </w:r>
     </w:p>
+    <w:p>
+      <w:r>
+        <w:t>I want to use my skills for public good. I’m motivated by work that has real-world impact, and I think that’s best achieved in the public sector. The MOD’s supply chain work is directly tied to national security and operational resilience. That gives the role a clear and meaningful purpose.</w:t>
+      </w:r>
+    </w:p>
+    <w:p>
+      <w:r>
+        <w:t>This position matches my strengths in data analysis, stakeholder engagement, and structured problem-solving. I’ve worked on forward-looking research in government before, including cross-department collaboration, and I’m confident I can apply the same approach to market and sector analysis here. I’m also interested in developing deeper commercial awareness within a critical policy area.</w:t>
+      </w:r>
+    </w:p>
+    <w:p>
+      <w:r>
+        <w:t>More broadly, I’m looking for a role where the scale and seriousness of the work reflects its importance. That’s what drew me to this team specifically.</w:t>
+      </w:r>
+    </w:p>
+    <w:p>
+      <w:r>
+        <w:t>I also have a strong interest in economics and policy. I’ve studied macroeconomic and industrial policy, and I’m particularly interested in how market dynamics and supply chain pressures interact with government decision-making. This role sits at the intersection of those issues and offers the opportunity to apply economic thinking in a practical, operational context.</w:t>
+      </w:r>
+    </w:p>
     <w:p/>
     <w:p>
       <w:pPr>
         <w:pStyle w:val="Heading3"/>
       </w:pPr>
       <w:r>
-        <w:lastRenderedPageBreak/>
         <w:t>What are you passionate about in life?</w:t>
+      </w:r>
+    </w:p>
+    <w:p>
+      <w:r>
+        <w:t>I’m passionate about applying economic thinking to real-world problems, particularly where it can support better policymaking and public outcomes. I’m drawn to work that requires understanding how systems interact—whether in markets, regulation, or government intervention—and using that insight to improve decisions. I find it especially rewarding when analysis feeds directly into something practical or strategic.</w:t>
+      </w:r>
+    </w:p>
+    <w:p>
+      <w:r>
+        <w:t>More broadly, I’m motivated by public service. I want to use my skills in a way that’s useful, and I think that’s best done in the public sector, where the aim is not profit but long-term value and accountability. That’s what led me to work at the DWP, where I researched the future impacts of data regulation on operational delivery, and why I’m now applying to the MOD.</w:t>
       </w:r>
     </w:p>
     <w:p/>
@@ -3970,7 +3994,6 @@
   <w:style w:type="character" w:default="1" w:styleId="DefaultParagraphFont">
     <w:name w:val="Default Paragraph Font"/>
     <w:uiPriority w:val="1"/>
-    <w:semiHidden/>
     <w:unhideWhenUsed/>
   </w:style>
   <w:style w:type="table" w:default="1" w:styleId="TableNormal">

</xml_diff>

<commit_message>
vault backup: 2025-07-31 03:51:59
</commit_message>
<xml_diff>
--- a/Applications/Civil Service Behaviours for Interview.docx
+++ b/Applications/Civil Service Behaviours for Interview.docx
@@ -1153,13 +1153,307 @@
           <w:p>
             <w:pPr>
               <w:pStyle w:val="NormalWeb"/>
-              <w:shd w:val="clear" w:color="auto" w:fill="FFFFFF"/>
-              <w:spacing w:before="63" w:beforeAutospacing="0" w:after="252" w:afterAutospacing="0"/>
-              <w:textAlignment w:val="baseline"/>
-              <w:rPr>
-                <w:rFonts w:asciiTheme="minorHAnsi" w:hAnsiTheme="minorHAnsi" w:cstheme="minorBidi"/>
-              </w:rPr>
-            </w:pPr>
+              <w:rPr>
+                <w:sz w:val="22"/>
+                <w:szCs w:val="22"/>
+              </w:rPr>
+            </w:pPr>
+            <w:r>
+              <w:rPr>
+                <w:rStyle w:val="Strong"/>
+                <w:rFonts w:eastAsiaTheme="majorEastAsia"/>
+                <w:sz w:val="22"/>
+                <w:szCs w:val="22"/>
+              </w:rPr>
+              <w:lastRenderedPageBreak/>
+              <w:t>Situation:</w:t>
+            </w:r>
+            <w:r>
+              <w:rPr>
+                <w:sz w:val="22"/>
+                <w:szCs w:val="22"/>
+              </w:rPr>
+              <w:br/>
+              <w:t>During my internship in the Horizon Scanning team at DWP, I led a research project on how developments in data regulation, privacy and ethics could impact fraud and error strategy over the next 5 to 10 years. The work involved legal, technological and policy trends and had to be communicated clearly to stakeholders with widely different levels of technical knowledge.</w:t>
+            </w:r>
+          </w:p>
+          <w:p>
+            <w:pPr>
+              <w:pStyle w:val="NormalWeb"/>
+              <w:rPr>
+                <w:sz w:val="22"/>
+                <w:szCs w:val="22"/>
+              </w:rPr>
+            </w:pPr>
+            <w:r>
+              <w:rPr>
+                <w:rStyle w:val="Strong"/>
+                <w:rFonts w:eastAsiaTheme="majorEastAsia"/>
+                <w:sz w:val="22"/>
+                <w:szCs w:val="22"/>
+              </w:rPr>
+              <w:t>Task:</w:t>
+            </w:r>
+            <w:r>
+              <w:rPr>
+                <w:sz w:val="22"/>
+                <w:szCs w:val="22"/>
+              </w:rPr>
+              <w:br/>
+              <w:t xml:space="preserve">My objective was to produce outputs that would not only inform strategy discussions but also be reused and understood by both technical and </w:t>
+            </w:r>
+            <w:r>
+              <w:rPr>
+                <w:sz w:val="22"/>
+                <w:szCs w:val="22"/>
+              </w:rPr>
+              <w:lastRenderedPageBreak/>
+              <w:t>non-technical staff. This meant using varied communication methods to maximise accessibility, reduce resource duplication, and ensure engagement across teams with different priorities.</w:t>
+            </w:r>
+          </w:p>
+          <w:p>
+            <w:pPr>
+              <w:pStyle w:val="NormalWeb"/>
+              <w:rPr>
+                <w:sz w:val="22"/>
+                <w:szCs w:val="22"/>
+              </w:rPr>
+            </w:pPr>
+            <w:r>
+              <w:rPr>
+                <w:rStyle w:val="Strong"/>
+                <w:rFonts w:eastAsiaTheme="majorEastAsia"/>
+                <w:sz w:val="22"/>
+                <w:szCs w:val="22"/>
+              </w:rPr>
+              <w:t>Action (Criterion 1 – straightforward, honest and engaging communication):</w:t>
+            </w:r>
+            <w:r>
+              <w:rPr>
+                <w:sz w:val="22"/>
+                <w:szCs w:val="22"/>
+              </w:rPr>
+              <w:br/>
+              <w:t>I designed and delivered two tailored workshops. The first was built for legal and technical audiences, using clear references to regulation and legal precedent. The second was tailored for policy colleagues and senior managers. For them, I replaced jargon with concrete examples taken from their areas of responsibility. I used case studies involving real-world applications of Smart Data to anchor abstract ideas. This helped increase clarity and allowed colleagues to engage without needing technical background.</w:t>
+            </w:r>
+          </w:p>
+          <w:p>
+            <w:pPr>
+              <w:pStyle w:val="NormalWeb"/>
+              <w:rPr>
+                <w:sz w:val="22"/>
+                <w:szCs w:val="22"/>
+              </w:rPr>
+            </w:pPr>
+            <w:r>
+              <w:rPr>
+                <w:rStyle w:val="Strong"/>
+                <w:rFonts w:eastAsiaTheme="majorEastAsia"/>
+                <w:sz w:val="22"/>
+                <w:szCs w:val="22"/>
+              </w:rPr>
+              <w:t>Action (Criterion 2 – varied communication methods, cost effectiveness):</w:t>
+            </w:r>
+            <w:r>
+              <w:rPr>
+                <w:sz w:val="22"/>
+                <w:szCs w:val="22"/>
+              </w:rPr>
+              <w:br/>
+              <w:t>To structure the research and ensure the output could be tracked, updated and reused, I built an Excel tool that mapped each trend across a PESTLE framework. This allowed the team to visualise emerging risks by category and time horizon. I also produced slide decks for live discussion and written documents for the shared drive. The combination of these formats helped maximise accessibility without incurring additional resource costs</w:t>
+            </w:r>
+            <w:r>
+              <w:rPr>
+                <w:sz w:val="22"/>
+                <w:szCs w:val="22"/>
+              </w:rPr>
+              <w:t>, because by adapting each communication method to a specific area, I avoided having to re-explain or remind different stakeholders so often.</w:t>
+            </w:r>
+          </w:p>
+          <w:p>
+            <w:pPr>
+              <w:pStyle w:val="NormalWeb"/>
+              <w:rPr>
+                <w:sz w:val="22"/>
+                <w:szCs w:val="22"/>
+              </w:rPr>
+            </w:pPr>
+            <w:r>
+              <w:rPr>
+                <w:rStyle w:val="Strong"/>
+                <w:rFonts w:eastAsiaTheme="majorEastAsia"/>
+                <w:sz w:val="22"/>
+                <w:szCs w:val="22"/>
+              </w:rPr>
+              <w:t>Action (Criterion 3 – clear purpose, individual needs):</w:t>
+            </w:r>
+            <w:r>
+              <w:rPr>
+                <w:sz w:val="22"/>
+                <w:szCs w:val="22"/>
+              </w:rPr>
+              <w:br/>
+              <w:t>Each communication</w:t>
+            </w:r>
+            <w:r>
+              <w:rPr>
+                <w:sz w:val="22"/>
+                <w:szCs w:val="22"/>
+              </w:rPr>
+              <w:t xml:space="preserve"> method</w:t>
+            </w:r>
+            <w:r>
+              <w:rPr>
+                <w:sz w:val="22"/>
+                <w:szCs w:val="22"/>
+              </w:rPr>
+              <w:t xml:space="preserve"> was tailored with a specific purpose. The Excel tracker was built for internal use to coordinate team planning. The slides were designed to support open discussion during workshops. The written document served as a long-term reference point. In the second workshop, I paused when a manager asked about the relevance of a FinTech regulation and explained it using an analogy drawn from their fraud policy work. This allowed them to immediately understand and contribute without needing technical detail.</w:t>
+            </w:r>
+          </w:p>
+          <w:p>
+            <w:pPr>
+              <w:pStyle w:val="NormalWeb"/>
+              <w:rPr>
+                <w:sz w:val="22"/>
+                <w:szCs w:val="22"/>
+              </w:rPr>
+            </w:pPr>
+            <w:r>
+              <w:rPr>
+                <w:rStyle w:val="Strong"/>
+                <w:rFonts w:eastAsiaTheme="majorEastAsia"/>
+                <w:sz w:val="22"/>
+                <w:szCs w:val="22"/>
+              </w:rPr>
+              <w:t>Action (Criterion 4 – share appropriately, check understanding):</w:t>
+            </w:r>
+            <w:r>
+              <w:rPr>
+                <w:sz w:val="22"/>
+                <w:szCs w:val="22"/>
+              </w:rPr>
+              <w:br/>
+            </w:r>
+            <w:r>
+              <w:rPr>
+                <w:sz w:val="22"/>
+                <w:szCs w:val="22"/>
+              </w:rPr>
+              <w:lastRenderedPageBreak/>
+              <w:t>After the workshops, I followed up with participants individually to check understanding, clarify uncertainties, and take feedback on which messages were most and least useful. This allowed me to adjust language and framing for future meetings. For example, I updated one slide to include a simplified diagram after a team member said they found the legal explanation too abstract.</w:t>
+            </w:r>
+          </w:p>
+          <w:p>
+            <w:pPr>
+              <w:pStyle w:val="NormalWeb"/>
+              <w:rPr>
+                <w:sz w:val="22"/>
+                <w:szCs w:val="22"/>
+              </w:rPr>
+            </w:pPr>
+            <w:r>
+              <w:rPr>
+                <w:rStyle w:val="Strong"/>
+                <w:rFonts w:eastAsiaTheme="majorEastAsia"/>
+                <w:sz w:val="22"/>
+                <w:szCs w:val="22"/>
+              </w:rPr>
+              <w:t>Action (Criterion 5 – enthusiasm and encouraging others):</w:t>
+            </w:r>
+            <w:r>
+              <w:rPr>
+                <w:sz w:val="22"/>
+                <w:szCs w:val="22"/>
+              </w:rPr>
+              <w:br/>
+              <w:t>In addition to the research, I volunteered to deliver oral briefings during King’s Speech meetings, helping the team interpret new legislative announcements. I framed these updates around their relevance to our planning work and asked open questions to encourage discussion. My proactive involvement helped signal that horizon scanning had direct, practical value, which improved team engagement.</w:t>
+            </w:r>
+          </w:p>
+          <w:p>
+            <w:pPr>
+              <w:pStyle w:val="NormalWeb"/>
+              <w:rPr>
+                <w:sz w:val="22"/>
+                <w:szCs w:val="22"/>
+              </w:rPr>
+            </w:pPr>
+            <w:r>
+              <w:rPr>
+                <w:rStyle w:val="Strong"/>
+                <w:rFonts w:eastAsiaTheme="majorEastAsia"/>
+                <w:sz w:val="22"/>
+                <w:szCs w:val="22"/>
+              </w:rPr>
+              <w:t>Action (Criterion 6 – respectful communication, diversity of interests):</w:t>
+            </w:r>
+            <w:r>
+              <w:rPr>
+                <w:sz w:val="22"/>
+                <w:szCs w:val="22"/>
+              </w:rPr>
+              <w:br/>
+              <w:t>Throughout, I was conscious of the different priorities among teams — from legal risk to fraud prevention policy. I ensured that each output addressed those priorities respectfully. I used analogies rooted in their specific roles so the same information could resonate differently without losing integrity. This ensured my message was both understood and relevant, without overlooking specific team interests.</w:t>
+            </w:r>
+          </w:p>
+          <w:p>
+            <w:pPr>
+              <w:pStyle w:val="NormalWeb"/>
+              <w:rPr>
+                <w:sz w:val="22"/>
+                <w:szCs w:val="22"/>
+              </w:rPr>
+            </w:pPr>
+            <w:r>
+              <w:rPr>
+                <w:rStyle w:val="Strong"/>
+                <w:rFonts w:eastAsiaTheme="majorEastAsia"/>
+                <w:sz w:val="22"/>
+                <w:szCs w:val="22"/>
+              </w:rPr>
+              <w:t>Result:</w:t>
+            </w:r>
+            <w:r>
+              <w:rPr>
+                <w:sz w:val="22"/>
+                <w:szCs w:val="22"/>
+              </w:rPr>
+              <w:br/>
+              <w:t>The Excel tool was adopted as the base structure for future scanning projects. The workshops were cited in my feedback as clear and engaging, and my manager specifically noted that colleagues who had struggled with technical content in the past felt more able to participate. The written summaries continued to be used after my placement ended.</w:t>
+            </w:r>
+          </w:p>
+          <w:p>
+            <w:pPr>
+              <w:pStyle w:val="NormalWeb"/>
+              <w:rPr>
+                <w:sz w:val="22"/>
+                <w:szCs w:val="22"/>
+              </w:rPr>
+            </w:pPr>
+            <w:r>
+              <w:rPr>
+                <w:rStyle w:val="Strong"/>
+                <w:rFonts w:eastAsiaTheme="majorEastAsia"/>
+                <w:sz w:val="22"/>
+                <w:szCs w:val="22"/>
+              </w:rPr>
+              <w:t>Reflection:</w:t>
+            </w:r>
+            <w:r>
+              <w:rPr>
+                <w:sz w:val="22"/>
+                <w:szCs w:val="22"/>
+              </w:rPr>
+              <w:br/>
+              <w:t xml:space="preserve">Choosing the right method for the right audience was essential. Excel provided structured clarity. Slide decks supported real-time discussion. Written documents ensured knowledge retention. Tailoring content to individual needs — while keeping the core message intact — made the research useful beyond its original scope and helped engage </w:t>
+            </w:r>
+            <w:r>
+              <w:rPr>
+                <w:sz w:val="22"/>
+                <w:szCs w:val="22"/>
+              </w:rPr>
+              <w:lastRenderedPageBreak/>
+              <w:t>colleagues who might otherwise have been left out.</w:t>
+            </w:r>
           </w:p>
           <w:p>
             <w:pPr>
@@ -1169,183 +1463,10 @@
               <w:textAlignment w:val="baseline"/>
               <w:rPr>
                 <w:rFonts w:asciiTheme="minorHAnsi" w:hAnsiTheme="minorHAnsi" w:cstheme="minorBidi"/>
-              </w:rPr>
-            </w:pPr>
-            <w:r>
-              <w:rPr>
-                <w:rFonts w:asciiTheme="minorHAnsi" w:hAnsiTheme="minorHAnsi" w:cstheme="minorBidi"/>
-              </w:rPr>
-              <w:t xml:space="preserve">The answer spent </w:t>
-            </w:r>
-          </w:p>
-          <w:p>
-            <w:pPr>
-              <w:pStyle w:val="NormalWeb"/>
-              <w:shd w:val="clear" w:color="auto" w:fill="FFFFFF"/>
-              <w:spacing w:before="63" w:beforeAutospacing="0" w:after="252" w:afterAutospacing="0"/>
-              <w:textAlignment w:val="baseline"/>
-              <w:rPr>
-                <w:rFonts w:asciiTheme="minorHAnsi" w:hAnsiTheme="minorHAnsi" w:cstheme="minorBidi"/>
-              </w:rPr>
-            </w:pPr>
-            <w:r>
-              <w:rPr>
-                <w:rFonts w:asciiTheme="minorHAnsi" w:hAnsiTheme="minorHAnsi" w:cstheme="minorBidi"/>
-                <w:b/>
-                <w:bCs/>
-              </w:rPr>
-              <w:t>too much time on setting out the situation of the behaviour</w:t>
-            </w:r>
-            <w:r>
-              <w:rPr>
-                <w:rFonts w:asciiTheme="minorHAnsi" w:hAnsiTheme="minorHAnsi" w:cstheme="minorBidi"/>
-              </w:rPr>
-              <w:t xml:space="preserve">, </w:t>
-            </w:r>
-          </w:p>
-          <w:p>
-            <w:pPr>
-              <w:pStyle w:val="NormalWeb"/>
-              <w:shd w:val="clear" w:color="auto" w:fill="FFFFFF"/>
-              <w:spacing w:before="63" w:beforeAutospacing="0" w:after="252" w:afterAutospacing="0"/>
-              <w:textAlignment w:val="baseline"/>
-              <w:rPr>
-                <w:rFonts w:asciiTheme="minorHAnsi" w:hAnsiTheme="minorHAnsi" w:cstheme="minorBidi"/>
-              </w:rPr>
-            </w:pPr>
-            <w:r>
-              <w:rPr>
-                <w:rFonts w:asciiTheme="minorHAnsi" w:hAnsiTheme="minorHAnsi" w:cstheme="minorBidi"/>
-              </w:rPr>
-              <w:t xml:space="preserve">rather than </w:t>
-            </w:r>
-          </w:p>
-          <w:p>
-            <w:pPr>
-              <w:pStyle w:val="NormalWeb"/>
-              <w:shd w:val="clear" w:color="auto" w:fill="FFFFFF"/>
-              <w:spacing w:before="63" w:beforeAutospacing="0" w:after="252" w:afterAutospacing="0"/>
-              <w:textAlignment w:val="baseline"/>
-              <w:rPr>
-                <w:rFonts w:asciiTheme="minorHAnsi" w:hAnsiTheme="minorHAnsi" w:cstheme="minorBidi"/>
-              </w:rPr>
-            </w:pPr>
-            <w:r>
-              <w:rPr>
-                <w:rFonts w:asciiTheme="minorHAnsi" w:hAnsiTheme="minorHAnsi" w:cstheme="minorBidi"/>
-                <w:b/>
-                <w:bCs/>
-              </w:rPr>
-              <w:t>focusing on the key actions that Diogo took and the reasons for why</w:t>
-            </w:r>
-            <w:r>
-              <w:rPr>
-                <w:rFonts w:asciiTheme="minorHAnsi" w:hAnsiTheme="minorHAnsi" w:cstheme="minorBidi"/>
-              </w:rPr>
-              <w:t>.</w:t>
-            </w:r>
-          </w:p>
-          <w:p>
-            <w:pPr>
-              <w:pStyle w:val="NormalWeb"/>
-              <w:shd w:val="clear" w:color="auto" w:fill="FFFFFF"/>
-              <w:spacing w:before="63" w:beforeAutospacing="0" w:after="252" w:afterAutospacing="0"/>
-              <w:textAlignment w:val="baseline"/>
-              <w:rPr>
-                <w:rFonts w:asciiTheme="minorHAnsi" w:hAnsiTheme="minorHAnsi" w:cstheme="minorBidi"/>
-              </w:rPr>
-            </w:pPr>
-            <w:r>
-              <w:rPr>
-                <w:rFonts w:asciiTheme="minorHAnsi" w:hAnsiTheme="minorHAnsi" w:cstheme="minorBidi"/>
-              </w:rPr>
-              <w:lastRenderedPageBreak/>
-              <w:t xml:space="preserve">It was difficult to discern </w:t>
-            </w:r>
-          </w:p>
-          <w:p>
-            <w:pPr>
-              <w:pStyle w:val="NormalWeb"/>
-              <w:shd w:val="clear" w:color="auto" w:fill="FFFFFF"/>
-              <w:spacing w:before="63" w:beforeAutospacing="0" w:after="252" w:afterAutospacing="0"/>
-              <w:textAlignment w:val="baseline"/>
-              <w:rPr>
-                <w:rFonts w:asciiTheme="minorHAnsi" w:hAnsiTheme="minorHAnsi" w:cstheme="minorBidi"/>
-              </w:rPr>
-            </w:pPr>
-            <w:r>
-              <w:rPr>
-                <w:rFonts w:asciiTheme="minorHAnsi" w:hAnsiTheme="minorHAnsi" w:cstheme="minorBidi"/>
-                <w:b/>
-                <w:bCs/>
-              </w:rPr>
-              <w:t>why the particular communication method was chosen</w:t>
-            </w:r>
-            <w:r>
-              <w:rPr>
-                <w:rFonts w:asciiTheme="minorHAnsi" w:hAnsiTheme="minorHAnsi" w:cstheme="minorBidi"/>
-              </w:rPr>
-              <w:t xml:space="preserve">, </w:t>
-            </w:r>
-          </w:p>
-          <w:p>
-            <w:pPr>
-              <w:pStyle w:val="NormalWeb"/>
-              <w:shd w:val="clear" w:color="auto" w:fill="FFFFFF"/>
-              <w:spacing w:before="63" w:beforeAutospacing="0" w:after="252" w:afterAutospacing="0"/>
-              <w:textAlignment w:val="baseline"/>
-              <w:rPr>
-                <w:rFonts w:asciiTheme="minorHAnsi" w:hAnsiTheme="minorHAnsi" w:cstheme="minorBidi"/>
-              </w:rPr>
-            </w:pPr>
-            <w:r>
-              <w:rPr>
-                <w:rFonts w:asciiTheme="minorHAnsi" w:hAnsiTheme="minorHAnsi" w:cstheme="minorBidi"/>
-              </w:rPr>
-              <w:t xml:space="preserve">and what the </w:t>
-            </w:r>
-          </w:p>
-          <w:p>
-            <w:pPr>
-              <w:pStyle w:val="NormalWeb"/>
-              <w:shd w:val="clear" w:color="auto" w:fill="FFFFFF"/>
-              <w:spacing w:before="63" w:beforeAutospacing="0" w:after="252" w:afterAutospacing="0"/>
-              <w:textAlignment w:val="baseline"/>
-              <w:rPr>
-                <w:rFonts w:asciiTheme="minorHAnsi" w:hAnsiTheme="minorHAnsi" w:cstheme="minorBidi"/>
-              </w:rPr>
-            </w:pPr>
-            <w:r>
-              <w:rPr>
-                <w:rFonts w:asciiTheme="minorHAnsi" w:hAnsiTheme="minorHAnsi" w:cstheme="minorBidi"/>
-                <w:b/>
-                <w:bCs/>
-              </w:rPr>
-              <w:t>key components of his messaging</w:t>
-            </w:r>
-            <w:r>
-              <w:rPr>
-                <w:rFonts w:asciiTheme="minorHAnsi" w:hAnsiTheme="minorHAnsi" w:cstheme="minorBidi"/>
-              </w:rPr>
-              <w:t xml:space="preserve"> </w:t>
-            </w:r>
-          </w:p>
-          <w:p>
-            <w:pPr>
-              <w:pStyle w:val="NormalWeb"/>
-              <w:shd w:val="clear" w:color="auto" w:fill="FFFFFF"/>
-              <w:spacing w:before="63" w:beforeAutospacing="0" w:after="252" w:afterAutospacing="0"/>
-              <w:textAlignment w:val="baseline"/>
-              <w:rPr>
-                <w:rFonts w:asciiTheme="minorHAnsi" w:hAnsiTheme="minorHAnsi" w:cstheme="minorBidi"/>
-              </w:rPr>
-            </w:pPr>
-            <w:r>
-              <w:rPr>
-                <w:rFonts w:asciiTheme="minorHAnsi" w:hAnsiTheme="minorHAnsi" w:cstheme="minorBidi"/>
-              </w:rPr>
-              <w:t>was that enabled the influencing outcome.</w:t>
-            </w:r>
+                <w:sz w:val="22"/>
+                <w:szCs w:val="22"/>
+              </w:rPr>
+            </w:pPr>
           </w:p>
           <w:p/>
         </w:tc>
@@ -1578,41 +1699,162 @@
           <w:p>
             <w:pPr>
               <w:pStyle w:val="NormalWeb"/>
-              <w:shd w:val="clear" w:color="auto" w:fill="FFFFFF"/>
-              <w:spacing w:before="63" w:beforeAutospacing="0" w:after="252" w:afterAutospacing="0"/>
-              <w:textAlignment w:val="baseline"/>
-              <w:rPr>
-                <w:rFonts w:asciiTheme="minorHAnsi" w:hAnsiTheme="minorHAnsi" w:cstheme="minorHAnsi"/>
-                <w:b/>
-                <w:bCs/>
-                <w:color w:val="0B0C0C"/>
-                <w:spacing w:val="8"/>
-                <w:sz w:val="29"/>
-                <w:szCs w:val="29"/>
-              </w:rPr>
-            </w:pPr>
-            <w:r>
-              <w:rPr>
-                <w:rFonts w:asciiTheme="minorHAnsi" w:hAnsiTheme="minorHAnsi" w:cstheme="minorBidi"/>
-                <w:b/>
-                <w:bCs/>
-                <w:sz w:val="22"/>
-                <w:szCs w:val="22"/>
-              </w:rPr>
-              <w:t>N</w:t>
-            </w:r>
-            <w:r>
-              <w:rPr>
-                <w:rFonts w:asciiTheme="minorHAnsi" w:eastAsiaTheme="minorHAnsi" w:hAnsiTheme="minorHAnsi" w:cstheme="minorBidi"/>
-                <w:b/>
-                <w:bCs/>
-                <w:kern w:val="2"/>
-                <w:sz w:val="22"/>
-                <w:szCs w:val="22"/>
-                <w:lang w:eastAsia="en-US"/>
-                <w14:ligatures w14:val="standardContextual"/>
-              </w:rPr>
-              <w:t>ot clear how candidate implemented a framework to support prioritization – the answer focused on tasks that were allocated to him, rather than the candidates own ability to order tasks.</w:t>
+            </w:pPr>
+            <w:r>
+              <w:rPr>
+                <w:rStyle w:val="Strong"/>
+                <w:rFonts w:eastAsiaTheme="majorEastAsia"/>
+              </w:rPr>
+              <w:t>Situation:</w:t>
+            </w:r>
+            <w:r>
+              <w:br/>
+              <w:t>During my internship at DWP, my team had to deliver detailed research and briefings on the King’s Speech under tight deadlines and shifting priorities.</w:t>
+            </w:r>
+          </w:p>
+          <w:p>
+            <w:pPr>
+              <w:pStyle w:val="NormalWeb"/>
+            </w:pPr>
+            <w:r>
+              <w:rPr>
+                <w:rStyle w:val="Strong"/>
+                <w:rFonts w:eastAsiaTheme="majorEastAsia"/>
+              </w:rPr>
+              <w:t>Task:</w:t>
+            </w:r>
+            <w:r>
+              <w:br/>
+              <w:t>I was responsible for organising the team’s workload to ensure we met all deadlines, balanced competing demands, and maintained high quality.</w:t>
+            </w:r>
+          </w:p>
+          <w:p>
+            <w:pPr>
+              <w:pStyle w:val="NormalWeb"/>
+            </w:pPr>
+            <w:r>
+              <w:rPr>
+                <w:rStyle w:val="Strong"/>
+                <w:rFonts w:eastAsiaTheme="majorEastAsia"/>
+              </w:rPr>
+              <w:t>Action (Criterion 1 – positive approach to focusing team on priorities):</w:t>
+            </w:r>
+            <w:r>
+              <w:br/>
+              <w:t>I created an Excel tool that assigned tasks to each team member and tracked progress centrally. This gave us a clear overview of who was doing what, deadlines, and completion status, helping keep everyone focused on the top priorities.</w:t>
+            </w:r>
+          </w:p>
+          <w:p>
+            <w:pPr>
+              <w:pStyle w:val="NormalWeb"/>
+            </w:pPr>
+            <w:r>
+              <w:rPr>
+                <w:rStyle w:val="Strong"/>
+                <w:rFonts w:eastAsiaTheme="majorEastAsia"/>
+              </w:rPr>
+              <w:t>Action (Criterion 2 – promote procedures while enabling innovation):</w:t>
+            </w:r>
+            <w:r>
+              <w:br/>
+              <w:t>I held regular meetings with colleagues falling behind schedule to understand their challenges. Together, we adjusted their workload or deadlines to keep on track without compromising quality. This combined procedural oversight with flexible support.</w:t>
+            </w:r>
+          </w:p>
+          <w:p>
+            <w:pPr>
+              <w:pStyle w:val="NormalWeb"/>
+            </w:pPr>
+            <w:r>
+              <w:rPr>
+                <w:rStyle w:val="Strong"/>
+                <w:rFonts w:eastAsiaTheme="majorEastAsia"/>
+              </w:rPr>
+              <w:t>Action (Criterion 3 – ensure appropriate resources):</w:t>
+            </w:r>
+            <w:r>
+              <w:br/>
+              <w:t>To improve efficiency and motivation, I assigned each team member to sections of the King’s Speech that closely matched their current research topics. This alignment allowed them to work faster and produce more informed analysis.</w:t>
+            </w:r>
+          </w:p>
+          <w:p>
+            <w:pPr>
+              <w:pStyle w:val="NormalWeb"/>
+            </w:pPr>
+            <w:r>
+              <w:rPr>
+                <w:rStyle w:val="Strong"/>
+                <w:rFonts w:eastAsiaTheme="majorEastAsia"/>
+              </w:rPr>
+              <w:lastRenderedPageBreak/>
+              <w:t>Action (Criterion 4 – monitor work against milestones and consider individual needs):</w:t>
+            </w:r>
+            <w:r>
+              <w:br/>
+              <w:t>Using the Excel tracker, I monitored progress daily and adapted task assignments based on individual availability and workload. For example, I shifted less urgent tasks from overloaded team members to those with capacity.</w:t>
+            </w:r>
+          </w:p>
+          <w:p>
+            <w:pPr>
+              <w:pStyle w:val="NormalWeb"/>
+            </w:pPr>
+            <w:r>
+              <w:rPr>
+                <w:rStyle w:val="Strong"/>
+                <w:rFonts w:eastAsiaTheme="majorEastAsia"/>
+              </w:rPr>
+              <w:t>Action (Criterion 5 – act promptly to reassess conflicting priorities):</w:t>
+            </w:r>
+            <w:r>
+              <w:br/>
+              <w:t>When urgent new requests arrived, I reassessed task priorities using the Excel tool and communicated changes to the team quickly, explaining the reasons behind reprioritization. This ensured we stayed aligned and met deadlines despite shifting demands.</w:t>
+            </w:r>
+          </w:p>
+          <w:p>
+            <w:pPr>
+              <w:pStyle w:val="NormalWeb"/>
+            </w:pPr>
+            <w:r>
+              <w:rPr>
+                <w:rStyle w:val="Strong"/>
+                <w:rFonts w:eastAsiaTheme="majorEastAsia"/>
+              </w:rPr>
+              <w:t>Action (Criterion 6 – allow space and authority while providing support):</w:t>
+            </w:r>
+            <w:r>
+              <w:br/>
+              <w:t>I empowered team members to take ownership of their assigned topics within the framework I set up while being available to help resolve blockers and redistribute tasks if necessary.</w:t>
+            </w:r>
+          </w:p>
+          <w:p>
+            <w:pPr>
+              <w:pStyle w:val="NormalWeb"/>
+            </w:pPr>
+            <w:r>
+              <w:rPr>
+                <w:rStyle w:val="Strong"/>
+                <w:rFonts w:eastAsiaTheme="majorEastAsia"/>
+              </w:rPr>
+              <w:t>Result:</w:t>
+            </w:r>
+            <w:r>
+              <w:br/>
+              <w:t>The Excel tool and tailored task assignments allowed the team to consistently meet all King’s Speech research deadlines. The proactive meetings with struggling colleagues prevented bottlenecks and maintained team morale. Feedback from managers highlighted our clear organisation and adaptability under pressure.</w:t>
+            </w:r>
+          </w:p>
+          <w:p>
+            <w:pPr>
+              <w:pStyle w:val="NormalWeb"/>
+            </w:pPr>
+            <w:r>
+              <w:rPr>
+                <w:rStyle w:val="Strong"/>
+                <w:rFonts w:eastAsiaTheme="majorEastAsia"/>
+              </w:rPr>
+              <w:t>Reflection:</w:t>
+            </w:r>
+            <w:r>
+              <w:br/>
+              <w:t>Implementing a structured prioritization framework using Excel and aligning tasks with individual strengths was crucial. The ongoing monitoring and one-to-one support helped balance workloads and keep momentum. This approach made delivering at pace manageable and improved team collaboration and confidence.</w:t>
             </w:r>
           </w:p>
           <w:p>
@@ -1634,99 +1876,6 @@
                 <w14:ligatures w14:val="standardContextual"/>
               </w:rPr>
             </w:pPr>
-            <w:r>
-              <w:rPr>
-                <w:rFonts w:asciiTheme="minorHAnsi" w:eastAsiaTheme="minorHAnsi" w:hAnsiTheme="minorHAnsi" w:cstheme="minorBidi"/>
-                <w:kern w:val="2"/>
-                <w:sz w:val="22"/>
-                <w:szCs w:val="22"/>
-                <w:lang w:eastAsia="en-US"/>
-                <w14:ligatures w14:val="standardContextual"/>
-              </w:rPr>
-              <w:t>Created an Excel tool to assign tasks to each member of the team and to save and report progress.</w:t>
-            </w:r>
-          </w:p>
-          <w:p>
-            <w:pPr>
-              <w:pStyle w:val="NormalWeb"/>
-              <w:numPr>
-                <w:ilvl w:val="0"/>
-                <w:numId w:val="6"/>
-              </w:numPr>
-              <w:shd w:val="clear" w:color="auto" w:fill="FFFFFF"/>
-              <w:spacing w:before="63" w:beforeAutospacing="0" w:after="252" w:afterAutospacing="0"/>
-              <w:textAlignment w:val="baseline"/>
-              <w:rPr>
-                <w:rFonts w:asciiTheme="minorHAnsi" w:eastAsiaTheme="minorHAnsi" w:hAnsiTheme="minorHAnsi" w:cstheme="minorBidi"/>
-                <w:kern w:val="2"/>
-                <w:sz w:val="22"/>
-                <w:szCs w:val="22"/>
-                <w:lang w:eastAsia="en-US"/>
-                <w14:ligatures w14:val="standardContextual"/>
-              </w:rPr>
-            </w:pPr>
-            <w:r>
-              <w:rPr>
-                <w:rFonts w:asciiTheme="minorHAnsi" w:eastAsiaTheme="minorHAnsi" w:hAnsiTheme="minorHAnsi" w:cstheme="minorBidi"/>
-                <w:kern w:val="2"/>
-                <w:sz w:val="22"/>
-                <w:szCs w:val="22"/>
-                <w:lang w:eastAsia="en-US"/>
-                <w14:ligatures w14:val="standardContextual"/>
-              </w:rPr>
-              <w:t>Held meetings with people who were falling behind to talk with them about their reasons for lagging behind and try to work out how to rearrange their workload to meet our deadline.</w:t>
-            </w:r>
-          </w:p>
-          <w:p>
-            <w:pPr>
-              <w:pStyle w:val="NormalWeb"/>
-              <w:numPr>
-                <w:ilvl w:val="0"/>
-                <w:numId w:val="6"/>
-              </w:numPr>
-              <w:shd w:val="clear" w:color="auto" w:fill="FFFFFF"/>
-              <w:spacing w:before="63" w:beforeAutospacing="0" w:after="252" w:afterAutospacing="0"/>
-              <w:textAlignment w:val="baseline"/>
-              <w:rPr>
-                <w:rFonts w:asciiTheme="minorHAnsi" w:eastAsiaTheme="minorHAnsi" w:hAnsiTheme="minorHAnsi" w:cstheme="minorBidi"/>
-                <w:kern w:val="2"/>
-                <w:sz w:val="22"/>
-                <w:szCs w:val="22"/>
-                <w:lang w:eastAsia="en-US"/>
-                <w14:ligatures w14:val="standardContextual"/>
-              </w:rPr>
-            </w:pPr>
-            <w:r>
-              <w:rPr>
-                <w:rFonts w:asciiTheme="minorHAnsi" w:eastAsiaTheme="minorHAnsi" w:hAnsiTheme="minorHAnsi" w:cstheme="minorBidi"/>
-                <w:kern w:val="2"/>
-                <w:sz w:val="22"/>
-                <w:szCs w:val="22"/>
-                <w:lang w:eastAsia="en-US"/>
-                <w14:ligatures w14:val="standardContextual"/>
-              </w:rPr>
-              <w:t>Decided to assign each colleague to areas of the King’s Speech that closely aligned with their current research topic.</w:t>
-            </w:r>
-          </w:p>
-          <w:p>
-            <w:pPr>
-              <w:pStyle w:val="NormalWeb"/>
-              <w:numPr>
-                <w:ilvl w:val="0"/>
-                <w:numId w:val="6"/>
-              </w:numPr>
-              <w:shd w:val="clear" w:color="auto" w:fill="FFFFFF"/>
-              <w:spacing w:before="63" w:beforeAutospacing="0" w:after="252" w:afterAutospacing="0"/>
-              <w:textAlignment w:val="baseline"/>
-              <w:rPr>
-                <w:rFonts w:asciiTheme="minorHAnsi" w:eastAsiaTheme="minorHAnsi" w:hAnsiTheme="minorHAnsi" w:cstheme="minorBidi"/>
-                <w:kern w:val="2"/>
-                <w:sz w:val="22"/>
-                <w:szCs w:val="22"/>
-                <w:lang w:eastAsia="en-US"/>
-                <w14:ligatures w14:val="standardContextual"/>
-              </w:rPr>
-            </w:pPr>
           </w:p>
           <w:p>
             <w:pPr>
@@ -1744,7 +1893,6 @@
         <w:pStyle w:val="Heading2"/>
       </w:pPr>
       <w:r>
-        <w:lastRenderedPageBreak/>
         <w:t>Changing and Improving</w:t>
       </w:r>
       <w:r>
@@ -3994,6 +4142,7 @@
   <w:style w:type="character" w:default="1" w:styleId="DefaultParagraphFont">
     <w:name w:val="Default Paragraph Font"/>
     <w:uiPriority w:val="1"/>
+    <w:semiHidden/>
     <w:unhideWhenUsed/>
   </w:style>
   <w:style w:type="table" w:default="1" w:styleId="TableNormal">
@@ -4343,6 +4492,17 @@
       <w14:ligatures w14:val="none"/>
     </w:rPr>
   </w:style>
+  <w:style w:type="character" w:styleId="Strong">
+    <w:name w:val="Strong"/>
+    <w:basedOn w:val="DefaultParagraphFont"/>
+    <w:uiPriority w:val="22"/>
+    <w:qFormat/>
+    <w:rsid w:val="002D1CD8"/>
+    <w:rPr>
+      <w:b/>
+      <w:bCs/>
+    </w:rPr>
+  </w:style>
 </w:styles>
 </file>
 

</xml_diff>

<commit_message>
vault backup: 2025-07-31 10:39:32
</commit_message>
<xml_diff>
--- a/Applications/Civil Service Behaviours for Interview.docx
+++ b/Applications/Civil Service Behaviours for Interview.docx
@@ -148,15 +148,7 @@
           <w:p/>
           <w:p>
             <w:r>
-              <w:t xml:space="preserve">Although I had already been researching what was likely in the two bills for my main research project, this gave me a chance to flesh out my ideas and put them in a more user-friendly format. In particular, I noted how important the new Smart Data regulation would be for future Fraud, Error and Debt. One big new application of Smart Data is accessing consumer records to ban them from gambling sites – this would hopefully help people from worsening their situation. The better FCA coordination with Smart Data regulators also helps to keep people on benefits from entering </w:t>
-            </w:r>
-            <w:proofErr w:type="spellStart"/>
-            <w:r>
-              <w:t>scammy</w:t>
-            </w:r>
-            <w:proofErr w:type="spellEnd"/>
-            <w:r>
-              <w:t xml:space="preserve"> payment relations.</w:t>
+              <w:t>Although I had already been researching what was likely in the two bills for my main research project, this gave me a chance to flesh out my ideas and put them in a more user-friendly format. In particular, I noted how important the new Smart Data regulation would be for future Fraud, Error and Debt. One big new application of Smart Data is accessing consumer records to ban them from gambling sites – this would hopefully help people from worsening their situation. The better FCA coordination with Smart Data regulators also helps to keep people on benefits from entering scammy payment relations.</w:t>
             </w:r>
           </w:p>
           <w:p/>
@@ -1174,7 +1166,21 @@
                 <w:szCs w:val="22"/>
               </w:rPr>
               <w:br/>
-              <w:t>During my internship in the Horizon Scanning team at DWP, I led a research project on how developments in data regulation, privacy and ethics could impact fraud and error strategy over the next 5 to 10 years. The work involved legal, technological and policy trends and had to be communicated clearly to stakeholders with widely different levels of technical knowledge.</w:t>
+              <w:t xml:space="preserve">During my internship in the Horizon Scanning team at DWP, I led a research project on how developments in data regulation, privacy and ethics could impact fraud and error strategy over the next 5 to 10 years. The work involved legal, technological and policy trends and had to be communicated clearly to </w:t>
+            </w:r>
+            <w:r>
+              <w:rPr>
+                <w:sz w:val="22"/>
+                <w:szCs w:val="22"/>
+              </w:rPr>
+              <w:t xml:space="preserve">different kinds of </w:t>
+            </w:r>
+            <w:r>
+              <w:rPr>
+                <w:sz w:val="22"/>
+                <w:szCs w:val="22"/>
+              </w:rPr>
+              <w:t>stakeholders with different levels of technical knowledge.</w:t>
             </w:r>
           </w:p>
           <w:p>
@@ -1200,15 +1206,29 @@
                 <w:szCs w:val="22"/>
               </w:rPr>
               <w:br/>
-              <w:t xml:space="preserve">My objective was to produce outputs that would not only inform strategy discussions but also be reused and understood by both technical and </w:t>
+              <w:t xml:space="preserve">My objective was to produce </w:t>
             </w:r>
             <w:r>
               <w:rPr>
                 <w:sz w:val="22"/>
                 <w:szCs w:val="22"/>
               </w:rPr>
+              <w:t>a product</w:t>
+            </w:r>
+            <w:r>
+              <w:rPr>
+                <w:sz w:val="22"/>
+                <w:szCs w:val="22"/>
+              </w:rPr>
+              <w:t xml:space="preserve"> that would not only inform strategy discussions but </w:t>
+            </w:r>
+            <w:r>
+              <w:rPr>
+                <w:sz w:val="22"/>
+                <w:szCs w:val="22"/>
+              </w:rPr>
               <w:lastRenderedPageBreak/>
-              <w:t>non-technical staff. This meant using varied communication methods to maximise accessibility, reduce resource duplication, and ensure engagement across teams with different priorities.</w:t>
+              <w:t>also be reused and understood by both technical and non-technical staff. This meant using varied communication methods to maximise accessibility, reduce resource duplication, and ensure engagement across teams with different priorities.</w:t>
             </w:r>
           </w:p>
           <w:p>
@@ -1234,7 +1254,35 @@
                 <w:szCs w:val="22"/>
               </w:rPr>
               <w:br/>
-              <w:t>I designed and delivered two tailored workshops. The first was built for legal and technical audiences, using clear references to regulation and legal precedent. The second was tailored for policy colleagues and senior managers. For them, I replaced jargon with concrete examples taken from their areas of responsibility. I used case studies involving real-world applications of Smart Data to anchor abstract ideas. This helped increase clarity and allowed colleagues to engage without needing technical background.</w:t>
+              <w:t>I designed and delivered two tailored workshops. The first was built for legal and technical audiences, using clear references to regulation and legal precedent. The second was tailored for policy colleagues and senior managers. For them, I replaced jargon with concrete examples taken from their areas of responsibility.</w:t>
+            </w:r>
+            <w:r>
+              <w:rPr>
+                <w:sz w:val="22"/>
+                <w:szCs w:val="22"/>
+              </w:rPr>
+              <w:t xml:space="preserve"> This was important for keeping communication engaging while also being straightforward.</w:t>
+            </w:r>
+            <w:r>
+              <w:rPr>
+                <w:sz w:val="22"/>
+                <w:szCs w:val="22"/>
+              </w:rPr>
+              <w:t xml:space="preserve"> I used case studies involving real-world </w:t>
+            </w:r>
+            <w:r>
+              <w:rPr>
+                <w:sz w:val="22"/>
+                <w:szCs w:val="22"/>
+              </w:rPr>
+              <w:t xml:space="preserve">analogies </w:t>
+            </w:r>
+            <w:r>
+              <w:rPr>
+                <w:sz w:val="22"/>
+                <w:szCs w:val="22"/>
+              </w:rPr>
+              <w:t>to anchor abstract ideas. This helped increase clarity and allowed colleagues to engage without needing technical background.</w:t>
             </w:r>
           </w:p>
           <w:p>
@@ -1307,7 +1355,15 @@
                 <w:sz w:val="22"/>
                 <w:szCs w:val="22"/>
               </w:rPr>
-              <w:t xml:space="preserve"> was tailored with a specific purpose. The Excel tracker was built for internal use to coordinate team planning. The slides were designed to support open discussion during workshops. The written document served as a long-term reference point. In the second workshop, I paused when a manager asked about the relevance of a FinTech regulation and explained it using an analogy drawn from their fraud policy work. This allowed them to immediately understand and contribute without needing technical detail.</w:t>
+              <w:t xml:space="preserve"> was tailored with a specific purpose. The Excel tracker was built for internal use to coordinate team planning. The slides were designed to support open discussion during workshops. The written document served as a long-term reference point. In the second workshop, I paused when a manager asked about the relevance of a FinTech regulation and explained it using an analogy drawn from their fraud policy work. This </w:t>
+            </w:r>
+            <w:r>
+              <w:rPr>
+                <w:sz w:val="22"/>
+                <w:szCs w:val="22"/>
+              </w:rPr>
+              <w:lastRenderedPageBreak/>
+              <w:t>allowed them to immediately understand and contribute without needing technical detail.</w:t>
             </w:r>
           </w:p>
           <w:p>
@@ -1333,13 +1389,6 @@
                 <w:szCs w:val="22"/>
               </w:rPr>
               <w:br/>
-            </w:r>
-            <w:r>
-              <w:rPr>
-                <w:sz w:val="22"/>
-                <w:szCs w:val="22"/>
-              </w:rPr>
-              <w:lastRenderedPageBreak/>
               <w:t>After the workshops, I followed up with participants individually to check understanding, clarify uncertainties, and take feedback on which messages were most and least useful. This allowed me to adjust language and framing for future meetings. For example, I updated one slide to include a simplified diagram after a team member said they found the legal explanation too abstract.</w:t>
             </w:r>
           </w:p>
@@ -1444,7 +1493,7 @@
                 <w:szCs w:val="22"/>
               </w:rPr>
               <w:br/>
-              <w:t xml:space="preserve">Choosing the right method for the right audience was essential. Excel provided structured clarity. Slide decks supported real-time discussion. Written documents ensured knowledge retention. Tailoring content to individual needs — while keeping the core message intact — made the research useful beyond its original scope and helped engage </w:t>
+              <w:t xml:space="preserve">Choosing the right method for the right audience was essential. Excel provided structured clarity. Slide decks supported real-time discussion. Written documents ensured </w:t>
             </w:r>
             <w:r>
               <w:rPr>
@@ -1452,7 +1501,7 @@
                 <w:szCs w:val="22"/>
               </w:rPr>
               <w:lastRenderedPageBreak/>
-              <w:t>colleagues who might otherwise have been left out.</w:t>
+              <w:t>knowledge retention. Tailoring content to individual needs — while keeping the core message intact — made the research useful beyond its original scope and helped engage colleagues who might otherwise have been left out.</w:t>
             </w:r>
           </w:p>
           <w:p>
@@ -1773,7 +1822,11 @@
             </w:r>
             <w:r>
               <w:br/>
-              <w:t>To improve efficiency and motivation, I assigned each team member to sections of the King’s Speech that closely matched their current research topics. This alignment allowed them to work faster and produce more informed analysis.</w:t>
+              <w:t xml:space="preserve">To improve efficiency and motivation, I assigned each team member to sections of the King’s Speech that closely matched their current research topics. This alignment </w:t>
+            </w:r>
+            <w:r>
+              <w:lastRenderedPageBreak/>
+              <w:t>allowed them to work faster and produce more informed analysis.</w:t>
             </w:r>
           </w:p>
           <w:p>
@@ -1785,12 +1838,14 @@
                 <w:rStyle w:val="Strong"/>
                 <w:rFonts w:eastAsiaTheme="majorEastAsia"/>
               </w:rPr>
-              <w:lastRenderedPageBreak/>
               <w:t>Action (Criterion 4 – monitor work against milestones and consider individual needs):</w:t>
             </w:r>
             <w:r>
               <w:br/>
-              <w:t>Using the Excel tracker, I monitored progress daily and adapted task assignments based on individual availability and workload. For example, I shifted less urgent tasks from overloaded team members to those with capacity.</w:t>
+              <w:t xml:space="preserve">Using the Excel tracker, I monitored progress daily and adapted task assignments based on individual availability and workload. </w:t>
+            </w:r>
+            <w:r>
+              <w:t>I often shifted workloads around after having calls with colleagues and understanding why certain elements were falling behind.</w:t>
             </w:r>
           </w:p>
           <w:p>
@@ -1806,7 +1861,13 @@
             </w:r>
             <w:r>
               <w:br/>
-              <w:t>When urgent new requests arrived, I reassessed task priorities using the Excel tool and communicated changes to the team quickly, explaining the reasons behind reprioritization. This ensured we stayed aligned and met deadlines despite shifting demands.</w:t>
+              <w:t xml:space="preserve">When urgent new requests arrived, </w:t>
+            </w:r>
+            <w:r>
+              <w:t xml:space="preserve">for example new high-profile political commentary on the King’s Speech, </w:t>
+            </w:r>
+            <w:r>
+              <w:t>I reassessed task priorities using the Excel tool and communicated changes to the team quickly, explaining the reasons behind reprioritization. This ensured we stayed aligned and met deadlines despite shifting demands.</w:t>
             </w:r>
           </w:p>
           <w:p>
@@ -1838,7 +1899,18 @@
             </w:r>
             <w:r>
               <w:br/>
-              <w:t>The Excel tool and tailored task assignments allowed the team to consistently meet all King’s Speech research deadlines. The proactive meetings with struggling colleagues prevented bottlenecks and maintained team morale. Feedback from managers highlighted our clear organisation and adaptability under pressure.</w:t>
+              <w:t xml:space="preserve">The Excel tool and tailored task assignments allowed the team to consistently meet all King’s Speech research deadlines. The proactive meetings with struggling colleagues prevented bottlenecks and maintained team morale. </w:t>
+            </w:r>
+          </w:p>
+          <w:p>
+            <w:pPr>
+              <w:pStyle w:val="NormalWeb"/>
+            </w:pPr>
+            <w:r>
+              <w:t xml:space="preserve">We presented our research to the rest of the department on a weekly meeting call and feedback from managers </w:t>
+            </w:r>
+            <w:r>
+              <w:t>highlighted our clear organisation and adaptability under pressure.</w:t>
             </w:r>
           </w:p>
           <w:p>
@@ -1854,7 +1926,11 @@
             </w:r>
             <w:r>
               <w:br/>
-              <w:t>Implementing a structured prioritization framework using Excel and aligning tasks with individual strengths was crucial. The ongoing monitoring and one-to-one support helped balance workloads and keep momentum. This approach made delivering at pace manageable and improved team collaboration and confidence.</w:t>
+              <w:t xml:space="preserve">Implementing a structured prioritization </w:t>
+            </w:r>
+            <w:r>
+              <w:lastRenderedPageBreak/>
+              <w:t>framework using Excel and aligning tasks with individual strengths was crucial. The ongoing monitoring and one-to-one support helped balance workloads and keep momentum. This approach made delivering at pace manageable and improved team collaboration and confidence.</w:t>
             </w:r>
           </w:p>
           <w:p>
@@ -2128,7 +2204,11 @@
           </w:p>
           <w:p>
             <w:r>
-              <w:t>As a result, my workshop sessions were far more interactive, with attendees reporting greater clarity and confidence in expressing their views. My manager was particularly impressed and suggested adopting my revised format for future team sessions. This experience demonstrated my ability to challenge current practices and deliver meaningful improvements.</w:t>
+              <w:t xml:space="preserve">As a result, my workshop sessions were far more interactive, with attendees reporting greater clarity and confidence in expressing their views. My manager was particularly impressed and suggested adopting my revised </w:t>
+            </w:r>
+            <w:r>
+              <w:lastRenderedPageBreak/>
+              <w:t>format for future team sessions. This experience demonstrated my ability to challenge current practices and deliver meaningful improvements.</w:t>
             </w:r>
           </w:p>
           <w:p/>
@@ -2141,7 +2221,6 @@
         <w:pStyle w:val="Heading2"/>
       </w:pPr>
       <w:r>
-        <w:lastRenderedPageBreak/>
         <w:t>Extra Questions:</w:t>
       </w:r>
     </w:p>
@@ -4477,7 +4556,6 @@
     <w:name w:val="Normal (Web)"/>
     <w:basedOn w:val="Normal"/>
     <w:uiPriority w:val="99"/>
-    <w:semiHidden/>
     <w:unhideWhenUsed/>
     <w:rsid w:val="00931400"/>
     <w:pPr>

</xml_diff>